<commit_message>
updated intro and abstr
</commit_message>
<xml_diff>
--- a/report/report.docx
+++ b/report/report.docx
@@ -860,8 +860,18 @@
                                     <w:sz w:val="88"/>
                                     <w:szCs w:val="88"/>
                                   </w:rPr>
-                                  <w:t>Sort-search algorithm visualizer</w:t>
+                                  <w:t xml:space="preserve">Sort-search algorithm </w:t>
                                 </w:r>
+                                <w:proofErr w:type="gramStart"/>
+                                <w:r>
+                                  <w:rPr>
+                                    <w:color w:val="FFFFFF" w:themeColor="background1"/>
+                                    <w:sz w:val="88"/>
+                                    <w:szCs w:val="88"/>
+                                  </w:rPr>
+                                  <w:t>visualizer</w:t>
+                                </w:r>
+                                <w:proofErr w:type="gramEnd"/>
                               </w:p>
                             </w:txbxContent>
                           </wps:txbx>
@@ -899,8 +909,18 @@
                               <w:sz w:val="88"/>
                               <w:szCs w:val="88"/>
                             </w:rPr>
-                            <w:t>Sort-search algorithm visualizer</w:t>
+                            <w:t xml:space="preserve">Sort-search algorithm </w:t>
                           </w:r>
+                          <w:proofErr w:type="gramStart"/>
+                          <w:r>
+                            <w:rPr>
+                              <w:color w:val="FFFFFF" w:themeColor="background1"/>
+                              <w:sz w:val="88"/>
+                              <w:szCs w:val="88"/>
+                            </w:rPr>
+                            <w:t>visualizer</w:t>
+                          </w:r>
+                          <w:proofErr w:type="gramEnd"/>
                         </w:p>
                       </w:txbxContent>
                     </v:textbox>
@@ -971,6 +991,7 @@
                                     <w:szCs w:val="24"/>
                                   </w:rPr>
                                 </w:pPr>
+                                <w:proofErr w:type="gramStart"/>
                                 <w:r>
                                   <w:rPr>
                                     <w:b/>
@@ -979,7 +1000,18 @@
                                     <w:sz w:val="24"/>
                                     <w:szCs w:val="24"/>
                                   </w:rPr>
-                                  <w:t xml:space="preserve">Guide : </w:t>
+                                  <w:t>Guide :</w:t>
+                                </w:r>
+                                <w:proofErr w:type="gramEnd"/>
+                                <w:r>
+                                  <w:rPr>
+                                    <w:b/>
+                                    <w:bCs/>
+                                    <w:color w:val="FFFFFF" w:themeColor="background1"/>
+                                    <w:sz w:val="24"/>
+                                    <w:szCs w:val="24"/>
+                                  </w:rPr>
+                                  <w:t xml:space="preserve"> </w:t>
                                 </w:r>
                                 <w:proofErr w:type="spellStart"/>
                                 <w:r>
@@ -1036,6 +1068,7 @@
                               <w:szCs w:val="24"/>
                             </w:rPr>
                           </w:pPr>
+                          <w:proofErr w:type="gramStart"/>
                           <w:r>
                             <w:rPr>
                               <w:b/>
@@ -1044,7 +1077,18 @@
                               <w:sz w:val="24"/>
                               <w:szCs w:val="24"/>
                             </w:rPr>
-                            <w:t xml:space="preserve">Guide : </w:t>
+                            <w:t>Guide :</w:t>
+                          </w:r>
+                          <w:proofErr w:type="gramEnd"/>
+                          <w:r>
+                            <w:rPr>
+                              <w:b/>
+                              <w:bCs/>
+                              <w:color w:val="FFFFFF" w:themeColor="background1"/>
+                              <w:sz w:val="24"/>
+                              <w:szCs w:val="24"/>
+                            </w:rPr>
+                            <w:t xml:space="preserve"> </w:t>
                           </w:r>
                           <w:proofErr w:type="spellStart"/>
                           <w:r>
@@ -1150,7 +1194,33 @@
                                     <w:szCs w:val="24"/>
                                     <w:u w:val="single"/>
                                   </w:rPr>
-                                  <w:t xml:space="preserve">Group Members : </w:t>
+                                  <w:t xml:space="preserve">Group </w:t>
+                                </w:r>
+                                <w:proofErr w:type="gramStart"/>
+                                <w:r>
+                                  <w:rPr>
+                                    <w:rFonts w:cstheme="minorHAnsi"/>
+                                    <w:b/>
+                                    <w:bCs/>
+                                    <w:color w:val="FFFFFF" w:themeColor="background1"/>
+                                    <w:sz w:val="24"/>
+                                    <w:szCs w:val="24"/>
+                                    <w:u w:val="single"/>
+                                  </w:rPr>
+                                  <w:t>Members :</w:t>
+                                </w:r>
+                                <w:proofErr w:type="gramEnd"/>
+                                <w:r>
+                                  <w:rPr>
+                                    <w:rFonts w:cstheme="minorHAnsi"/>
+                                    <w:b/>
+                                    <w:bCs/>
+                                    <w:color w:val="FFFFFF" w:themeColor="background1"/>
+                                    <w:sz w:val="24"/>
+                                    <w:szCs w:val="24"/>
+                                    <w:u w:val="single"/>
+                                  </w:rPr>
+                                  <w:t xml:space="preserve"> </w:t>
                                 </w:r>
                               </w:p>
                               <w:p>
@@ -1173,8 +1243,9 @@
                                     <w:sz w:val="24"/>
                                     <w:szCs w:val="24"/>
                                   </w:rPr>
-                                  <w:t>Anuvind M P (</w:t>
+                                  <w:t>Anuvind M P (AM.</w:t>
                                 </w:r>
+                                <w:proofErr w:type="gramStart"/>
                                 <w:r>
                                   <w:rPr>
                                     <w:rFonts w:cstheme="minorHAnsi"/>
@@ -1184,8 +1255,9 @@
                                     <w:sz w:val="24"/>
                                     <w:szCs w:val="24"/>
                                   </w:rPr>
-                                  <w:t>AM.EN.U4AIE22010</w:t>
+                                  <w:t>EN.U</w:t>
                                 </w:r>
+                                <w:proofErr w:type="gramEnd"/>
                                 <w:r>
                                   <w:rPr>
                                     <w:rFonts w:cstheme="minorHAnsi"/>
@@ -1195,7 +1267,7 @@
                                     <w:sz w:val="24"/>
                                     <w:szCs w:val="24"/>
                                   </w:rPr>
-                                  <w:t>)</w:t>
+                                  <w:t>4AIE22010)</w:t>
                                 </w:r>
                               </w:p>
                               <w:p>
@@ -1218,8 +1290,9 @@
                                     <w:sz w:val="24"/>
                                     <w:szCs w:val="24"/>
                                   </w:rPr>
-                                  <w:t>Harishankar Binu Nair</w:t>
+                                  <w:t>Harishankar Binu Nair (AM.</w:t>
                                 </w:r>
+                                <w:proofErr w:type="gramStart"/>
                                 <w:r>
                                   <w:rPr>
                                     <w:rFonts w:cstheme="minorHAnsi"/>
@@ -1229,8 +1302,9 @@
                                     <w:sz w:val="24"/>
                                     <w:szCs w:val="24"/>
                                   </w:rPr>
-                                  <w:t xml:space="preserve"> (AM.EN.U4AIE220</w:t>
+                                  <w:t>EN.U</w:t>
                                 </w:r>
+                                <w:proofErr w:type="gramEnd"/>
                                 <w:r>
                                   <w:rPr>
                                     <w:rFonts w:cstheme="minorHAnsi"/>
@@ -1240,18 +1314,7 @@
                                     <w:sz w:val="24"/>
                                     <w:szCs w:val="24"/>
                                   </w:rPr>
-                                  <w:t>23</w:t>
-                                </w:r>
-                                <w:r>
-                                  <w:rPr>
-                                    <w:rFonts w:cstheme="minorHAnsi"/>
-                                    <w:b/>
-                                    <w:bCs/>
-                                    <w:color w:val="FFFFFF" w:themeColor="background1"/>
-                                    <w:sz w:val="24"/>
-                                    <w:szCs w:val="24"/>
-                                  </w:rPr>
-                                  <w:t>)</w:t>
+                                  <w:t>4AIE22023)</w:t>
                                 </w:r>
                               </w:p>
                               <w:p>
@@ -1274,8 +1337,9 @@
                                     <w:sz w:val="24"/>
                                     <w:szCs w:val="24"/>
                                   </w:rPr>
-                                  <w:t>R S Harish Kumar</w:t>
+                                  <w:t>R S Harish Kumar (AM.</w:t>
                                 </w:r>
+                                <w:proofErr w:type="gramStart"/>
                                 <w:r>
                                   <w:rPr>
                                     <w:rFonts w:cstheme="minorHAnsi"/>
@@ -1285,8 +1349,9 @@
                                     <w:sz w:val="24"/>
                                     <w:szCs w:val="24"/>
                                   </w:rPr>
-                                  <w:t xml:space="preserve"> (AM.EN.U4AIE220</w:t>
+                                  <w:t>EN.U</w:t>
                                 </w:r>
+                                <w:proofErr w:type="gramEnd"/>
                                 <w:r>
                                   <w:rPr>
                                     <w:rFonts w:cstheme="minorHAnsi"/>
@@ -1296,18 +1361,7 @@
                                     <w:sz w:val="24"/>
                                     <w:szCs w:val="24"/>
                                   </w:rPr>
-                                  <w:t>42</w:t>
-                                </w:r>
-                                <w:r>
-                                  <w:rPr>
-                                    <w:rFonts w:cstheme="minorHAnsi"/>
-                                    <w:b/>
-                                    <w:bCs/>
-                                    <w:color w:val="FFFFFF" w:themeColor="background1"/>
-                                    <w:sz w:val="24"/>
-                                    <w:szCs w:val="24"/>
-                                  </w:rPr>
-                                  <w:t>)</w:t>
+                                  <w:t>4AIE22042)</w:t>
                                 </w:r>
                               </w:p>
                               <w:p>
@@ -1366,7 +1420,33 @@
                               <w:szCs w:val="24"/>
                               <w:u w:val="single"/>
                             </w:rPr>
-                            <w:t xml:space="preserve">Group Members : </w:t>
+                            <w:t xml:space="preserve">Group </w:t>
+                          </w:r>
+                          <w:proofErr w:type="gramStart"/>
+                          <w:r>
+                            <w:rPr>
+                              <w:rFonts w:cstheme="minorHAnsi"/>
+                              <w:b/>
+                              <w:bCs/>
+                              <w:color w:val="FFFFFF" w:themeColor="background1"/>
+                              <w:sz w:val="24"/>
+                              <w:szCs w:val="24"/>
+                              <w:u w:val="single"/>
+                            </w:rPr>
+                            <w:t>Members :</w:t>
+                          </w:r>
+                          <w:proofErr w:type="gramEnd"/>
+                          <w:r>
+                            <w:rPr>
+                              <w:rFonts w:cstheme="minorHAnsi"/>
+                              <w:b/>
+                              <w:bCs/>
+                              <w:color w:val="FFFFFF" w:themeColor="background1"/>
+                              <w:sz w:val="24"/>
+                              <w:szCs w:val="24"/>
+                              <w:u w:val="single"/>
+                            </w:rPr>
+                            <w:t xml:space="preserve"> </w:t>
                           </w:r>
                         </w:p>
                         <w:p>
@@ -1389,8 +1469,9 @@
                               <w:sz w:val="24"/>
                               <w:szCs w:val="24"/>
                             </w:rPr>
-                            <w:t>Anuvind M P (</w:t>
+                            <w:t>Anuvind M P (AM.</w:t>
                           </w:r>
+                          <w:proofErr w:type="gramStart"/>
                           <w:r>
                             <w:rPr>
                               <w:rFonts w:cstheme="minorHAnsi"/>
@@ -1400,8 +1481,9 @@
                               <w:sz w:val="24"/>
                               <w:szCs w:val="24"/>
                             </w:rPr>
-                            <w:t>AM.EN.U4AIE22010</w:t>
+                            <w:t>EN.U</w:t>
                           </w:r>
+                          <w:proofErr w:type="gramEnd"/>
                           <w:r>
                             <w:rPr>
                               <w:rFonts w:cstheme="minorHAnsi"/>
@@ -1411,7 +1493,7 @@
                               <w:sz w:val="24"/>
                               <w:szCs w:val="24"/>
                             </w:rPr>
-                            <w:t>)</w:t>
+                            <w:t>4AIE22010)</w:t>
                           </w:r>
                         </w:p>
                         <w:p>
@@ -1434,8 +1516,9 @@
                               <w:sz w:val="24"/>
                               <w:szCs w:val="24"/>
                             </w:rPr>
-                            <w:t>Harishankar Binu Nair</w:t>
+                            <w:t>Harishankar Binu Nair (AM.</w:t>
                           </w:r>
+                          <w:proofErr w:type="gramStart"/>
                           <w:r>
                             <w:rPr>
                               <w:rFonts w:cstheme="minorHAnsi"/>
@@ -1445,8 +1528,9 @@
                               <w:sz w:val="24"/>
                               <w:szCs w:val="24"/>
                             </w:rPr>
-                            <w:t xml:space="preserve"> (AM.EN.U4AIE220</w:t>
+                            <w:t>EN.U</w:t>
                           </w:r>
+                          <w:proofErr w:type="gramEnd"/>
                           <w:r>
                             <w:rPr>
                               <w:rFonts w:cstheme="minorHAnsi"/>
@@ -1456,18 +1540,7 @@
                               <w:sz w:val="24"/>
                               <w:szCs w:val="24"/>
                             </w:rPr>
-                            <w:t>23</w:t>
-                          </w:r>
-                          <w:r>
-                            <w:rPr>
-                              <w:rFonts w:cstheme="minorHAnsi"/>
-                              <w:b/>
-                              <w:bCs/>
-                              <w:color w:val="FFFFFF" w:themeColor="background1"/>
-                              <w:sz w:val="24"/>
-                              <w:szCs w:val="24"/>
-                            </w:rPr>
-                            <w:t>)</w:t>
+                            <w:t>4AIE22023)</w:t>
                           </w:r>
                         </w:p>
                         <w:p>
@@ -1490,8 +1563,9 @@
                               <w:sz w:val="24"/>
                               <w:szCs w:val="24"/>
                             </w:rPr>
-                            <w:t>R S Harish Kumar</w:t>
+                            <w:t>R S Harish Kumar (AM.</w:t>
                           </w:r>
+                          <w:proofErr w:type="gramStart"/>
                           <w:r>
                             <w:rPr>
                               <w:rFonts w:cstheme="minorHAnsi"/>
@@ -1501,8 +1575,9 @@
                               <w:sz w:val="24"/>
                               <w:szCs w:val="24"/>
                             </w:rPr>
-                            <w:t xml:space="preserve"> (AM.EN.U4AIE220</w:t>
+                            <w:t>EN.U</w:t>
                           </w:r>
+                          <w:proofErr w:type="gramEnd"/>
                           <w:r>
                             <w:rPr>
                               <w:rFonts w:cstheme="minorHAnsi"/>
@@ -1512,18 +1587,7 @@
                               <w:sz w:val="24"/>
                               <w:szCs w:val="24"/>
                             </w:rPr>
-                            <w:t>42</w:t>
-                          </w:r>
-                          <w:r>
-                            <w:rPr>
-                              <w:rFonts w:cstheme="minorHAnsi"/>
-                              <w:b/>
-                              <w:bCs/>
-                              <w:color w:val="FFFFFF" w:themeColor="background1"/>
-                              <w:sz w:val="24"/>
-                              <w:szCs w:val="24"/>
-                            </w:rPr>
-                            <w:t>)</w:t>
+                            <w:t>4AIE22042)</w:t>
                           </w:r>
                         </w:p>
                         <w:p>
@@ -1718,24 +1782,7 @@
           <w:sz w:val="24"/>
           <w:szCs w:val="24"/>
         </w:rPr>
-        <w:t>In the realm of computer science education, algorithm visualization serves as a powerful tool for enhancing understanding and intuition about the fundamental processes that underpin computation. This project introduces a comprehensive algorithm visualization tool that not only demonstrates the inner workings of sorting and search algorithms but also allows users to actively engage with the algorithms through their own input data.</w:t>
-      </w:r>
-    </w:p>
-    <w:p>
-      <w:pPr>
-        <w:rPr>
-          <w:rFonts w:ascii="Times New Roman" w:hAnsi="Times New Roman" w:cs="Times New Roman"/>
-          <w:sz w:val="24"/>
-          <w:szCs w:val="24"/>
-        </w:rPr>
-      </w:pPr>
-      <w:r>
-        <w:rPr>
-          <w:rFonts w:ascii="Times New Roman" w:hAnsi="Times New Roman" w:cs="Times New Roman"/>
-          <w:sz w:val="24"/>
-          <w:szCs w:val="24"/>
-        </w:rPr>
-        <w:t xml:space="preserve">Implemented using </w:t>
+        <w:t xml:space="preserve">In the realm of computer science education, algorithm visualization serves as a powerful tool for enhancing understanding and intuition about fundamental computational processes. This project introduces a comprehensive algorithm visualization tool implemented using </w:t>
       </w:r>
       <w:proofErr w:type="spellStart"/>
       <w:r>
@@ -1771,122 +1818,31 @@
           <w:sz w:val="24"/>
           <w:szCs w:val="24"/>
         </w:rPr>
-        <w:t xml:space="preserve">, and MySQL, our tool offers a unique approach to algorithm visualization by enabling users to input their own arrays or graphs for sorting and searching. This interactive capability provides users with a hands-on experience, allowing them to witness firsthand how algorithms such as </w:t>
-      </w:r>
-      <w:r>
-        <w:rPr>
-          <w:rFonts w:ascii="Times New Roman" w:hAnsi="Times New Roman" w:cs="Times New Roman"/>
-          <w:sz w:val="24"/>
-          <w:szCs w:val="24"/>
-        </w:rPr>
-        <w:t xml:space="preserve">Bubble Sort, Insertion Sort, Selection Sort, Heap Sort, </w:t>
-      </w:r>
-      <w:r>
-        <w:rPr>
-          <w:rFonts w:ascii="Times New Roman" w:hAnsi="Times New Roman" w:cs="Times New Roman"/>
-          <w:sz w:val="24"/>
-          <w:szCs w:val="24"/>
-        </w:rPr>
-        <w:t>Quick Sort, Merge Sort</w:t>
-      </w:r>
-      <w:r>
-        <w:rPr>
-          <w:rFonts w:ascii="Times New Roman" w:hAnsi="Times New Roman" w:cs="Times New Roman"/>
-          <w:sz w:val="24"/>
-          <w:szCs w:val="24"/>
-        </w:rPr>
-        <w:t>, Radix Sort</w:t>
-      </w:r>
-      <w:r>
-        <w:rPr>
-          <w:rFonts w:ascii="Times New Roman" w:hAnsi="Times New Roman" w:cs="Times New Roman"/>
-          <w:sz w:val="24"/>
-          <w:szCs w:val="24"/>
-        </w:rPr>
-        <w:t>,</w:t>
-      </w:r>
-      <w:r>
-        <w:rPr>
-          <w:rFonts w:ascii="Times New Roman" w:hAnsi="Times New Roman" w:cs="Times New Roman"/>
-          <w:sz w:val="24"/>
-          <w:szCs w:val="24"/>
-        </w:rPr>
-        <w:t xml:space="preserve"> Linear Search, Binary Search,</w:t>
-      </w:r>
-      <w:r>
-        <w:rPr>
-          <w:rFonts w:ascii="Times New Roman" w:hAnsi="Times New Roman" w:cs="Times New Roman"/>
-          <w:sz w:val="24"/>
-          <w:szCs w:val="24"/>
-        </w:rPr>
-        <w:t xml:space="preserve"> Breadth First Search, and Depth First Search operate on their specific data sets.</w:t>
-      </w:r>
-    </w:p>
-    <w:p>
-      <w:pPr>
-        <w:rPr>
-          <w:rFonts w:ascii="Times New Roman" w:hAnsi="Times New Roman" w:cs="Times New Roman"/>
-          <w:sz w:val="24"/>
-          <w:szCs w:val="24"/>
-        </w:rPr>
-      </w:pPr>
-      <w:r>
-        <w:rPr>
-          <w:rFonts w:ascii="Times New Roman" w:hAnsi="Times New Roman" w:cs="Times New Roman"/>
-          <w:sz w:val="24"/>
-          <w:szCs w:val="24"/>
-        </w:rPr>
-        <w:t>The visualizations generated by our tool provide a real-time representation of algorithm execution, with user-input data dynamically incorporated into the algorithmic process. This dynamic interaction not only enhances understanding of algorithmic concepts but also fosters a deeper appreciation for the efficiency and effectiveness of various algorithms.</w:t>
-      </w:r>
-    </w:p>
-    <w:p>
-      <w:pPr>
-        <w:rPr>
-          <w:rFonts w:ascii="Times New Roman" w:hAnsi="Times New Roman" w:cs="Times New Roman"/>
-          <w:sz w:val="24"/>
-          <w:szCs w:val="24"/>
-        </w:rPr>
-      </w:pPr>
-      <w:r>
-        <w:rPr>
-          <w:rFonts w:ascii="Times New Roman" w:hAnsi="Times New Roman" w:cs="Times New Roman"/>
-          <w:sz w:val="24"/>
-          <w:szCs w:val="24"/>
-        </w:rPr>
-        <w:t>Users have the ability to interact with the visualizations, pausing and stepping through the algorithms to observe each step in detail. Additionally, the tool offers customization options, allowing users to adjust array sizes, animation speeds, and algorithm parameters to explore different scenarios and gain insights into algorithm behavio</w:t>
-      </w:r>
-      <w:r>
-        <w:rPr>
-          <w:rFonts w:ascii="Times New Roman" w:hAnsi="Times New Roman" w:cs="Times New Roman"/>
-          <w:sz w:val="24"/>
-          <w:szCs w:val="24"/>
-        </w:rPr>
-        <w:t>u</w:t>
-      </w:r>
-      <w:r>
-        <w:rPr>
-          <w:rFonts w:ascii="Times New Roman" w:hAnsi="Times New Roman" w:cs="Times New Roman"/>
-          <w:sz w:val="24"/>
-          <w:szCs w:val="24"/>
-        </w:rPr>
-        <w:t>r under varying conditions.</w:t>
-      </w:r>
-    </w:p>
-    <w:p>
-      <w:pPr>
-        <w:rPr>
-          <w:rFonts w:ascii="Times New Roman" w:hAnsi="Times New Roman" w:cs="Times New Roman"/>
-          <w:sz w:val="24"/>
-          <w:szCs w:val="24"/>
-        </w:rPr>
-      </w:pPr>
-      <w:r>
-        <w:rPr>
-          <w:rFonts w:ascii="Times New Roman" w:hAnsi="Times New Roman" w:cs="Times New Roman"/>
-          <w:sz w:val="24"/>
-          <w:szCs w:val="24"/>
-        </w:rPr>
-        <w:t xml:space="preserve">By leveraging the </w:t>
+        <w:t>, and MySQL, designed to demonstrate sorting and search algorithms using user-provided input data.</w:t>
+      </w:r>
+      <w:r>
+        <w:rPr>
+          <w:rFonts w:ascii="Times New Roman" w:hAnsi="Times New Roman" w:cs="Times New Roman"/>
+          <w:sz w:val="24"/>
+          <w:szCs w:val="24"/>
+        </w:rPr>
+        <w:cr/>
+      </w:r>
+      <w:r>
+        <w:rPr>
+          <w:rFonts w:ascii="Times New Roman" w:hAnsi="Times New Roman" w:cs="Times New Roman"/>
+          <w:sz w:val="24"/>
+          <w:szCs w:val="24"/>
+        </w:rPr>
+        <w:cr/>
+      </w:r>
+      <w:r>
+        <w:rPr>
+          <w:rFonts w:ascii="Times New Roman" w:hAnsi="Times New Roman" w:cs="Times New Roman"/>
+          <w:sz w:val="24"/>
+          <w:szCs w:val="24"/>
+        </w:rPr>
+        <w:t xml:space="preserve">The tool utilizes </w:t>
       </w:r>
       <w:proofErr w:type="spellStart"/>
       <w:r>
@@ -1904,7 +1860,7 @@
           <w:sz w:val="24"/>
           <w:szCs w:val="24"/>
         </w:rPr>
-        <w:t xml:space="preserve"> library for sorting algorithms, the </w:t>
+        <w:t xml:space="preserve"> for creating interactive visualizations of sorting algorithms and </w:t>
       </w:r>
       <w:proofErr w:type="spellStart"/>
       <w:r>
@@ -1922,7 +1878,7 @@
           <w:sz w:val="24"/>
           <w:szCs w:val="24"/>
         </w:rPr>
-        <w:t xml:space="preserve"> library for search algorithms, and MySQL for data storage, our tool provides a comprehensive and immersive learning experience for users interested in algorithm visualization. Whether used for educational purposes or practical algorithm analysis, our tool aims to empower users to explore algorithm </w:t>
+        <w:t xml:space="preserve"> for search algorithms, providing users with a dynamic platform to explore algorithm </w:t>
       </w:r>
       <w:proofErr w:type="spellStart"/>
       <w:r>
@@ -1940,62 +1896,49 @@
           <w:sz w:val="24"/>
           <w:szCs w:val="24"/>
         </w:rPr>
-        <w:t xml:space="preserve"> and enhance their computational thinking skills.</w:t>
-      </w:r>
-    </w:p>
-    <w:p>
-      <w:pPr>
-        <w:rPr>
-          <w:rFonts w:ascii="Times New Roman" w:hAnsi="Times New Roman" w:cs="Times New Roman"/>
-          <w:b/>
-          <w:bCs/>
-          <w:sz w:val="24"/>
-          <w:szCs w:val="24"/>
-        </w:rPr>
-      </w:pPr>
-      <w:r>
-        <w:rPr>
-          <w:rFonts w:ascii="Times New Roman" w:hAnsi="Times New Roman" w:cs="Times New Roman"/>
-          <w:b/>
-          <w:bCs/>
-          <w:sz w:val="24"/>
-          <w:szCs w:val="24"/>
-        </w:rPr>
-        <w:t>Introduction</w:t>
-      </w:r>
-    </w:p>
-    <w:p>
-      <w:pPr>
-        <w:rPr>
-          <w:rFonts w:ascii="Times New Roman" w:hAnsi="Times New Roman" w:cs="Times New Roman"/>
-          <w:sz w:val="24"/>
-          <w:szCs w:val="24"/>
-        </w:rPr>
-      </w:pPr>
-      <w:r>
-        <w:rPr>
-          <w:rFonts w:ascii="Times New Roman" w:hAnsi="Times New Roman" w:cs="Times New Roman"/>
-          <w:sz w:val="24"/>
-          <w:szCs w:val="24"/>
-        </w:rPr>
-        <w:t>In the field of computer science, understanding algorithms is essential for developing efficient and effective software solutions. Algorithm visualization is a powerful tool that aids in this understanding by providing a visual representation of how algorithms work. This project introduces a comprehensive algorithm visualization tool that not only demonstrates the inner workings of sorting and search algorithms but also allows users to actively engage with the algorithms through their own input data.</w:t>
-      </w:r>
-    </w:p>
-    <w:p>
-      <w:pPr>
-        <w:rPr>
-          <w:rFonts w:ascii="Times New Roman" w:hAnsi="Times New Roman" w:cs="Times New Roman"/>
-          <w:sz w:val="24"/>
-          <w:szCs w:val="24"/>
-        </w:rPr>
-      </w:pPr>
-      <w:r>
-        <w:rPr>
-          <w:rFonts w:ascii="Times New Roman" w:hAnsi="Times New Roman" w:cs="Times New Roman"/>
-          <w:sz w:val="24"/>
-          <w:szCs w:val="24"/>
-        </w:rPr>
-        <w:t xml:space="preserve">The tool is designed to be interactive and educational, with a focus on user input. Leveraging the </w:t>
+        <w:t>. Additionally, MySQL is employed for data storage, enabling users to input their own arrays or graphs and observe how algorithms such as Quick Sort, Merge Sort, Breadth First Search, and Depth First Search operate on custom data sets.</w:t>
+      </w:r>
+      <w:r>
+        <w:rPr>
+          <w:rFonts w:ascii="Times New Roman" w:hAnsi="Times New Roman" w:cs="Times New Roman"/>
+          <w:sz w:val="24"/>
+          <w:szCs w:val="24"/>
+        </w:rPr>
+        <w:t xml:space="preserve"> </w:t>
+      </w:r>
+      <w:r>
+        <w:rPr>
+          <w:rFonts w:ascii="Times New Roman" w:hAnsi="Times New Roman" w:cs="Times New Roman"/>
+          <w:sz w:val="24"/>
+          <w:szCs w:val="24"/>
+        </w:rPr>
+        <w:cr/>
+      </w:r>
+      <w:r>
+        <w:rPr>
+          <w:rFonts w:ascii="Times New Roman" w:hAnsi="Times New Roman" w:cs="Times New Roman"/>
+          <w:sz w:val="24"/>
+          <w:szCs w:val="24"/>
+        </w:rPr>
+        <w:cr/>
+        <w:t>The visualizations generated by the tool provide real-time representations of algorithm execution, with user-provided data seamlessly integrated into the algorithmic process. This dynamic interaction enhances understanding of algorithmic concepts and fosters a deeper appreciation for algorithm efficiency and effectiveness.</w:t>
+      </w:r>
+      <w:r>
+        <w:rPr>
+          <w:rFonts w:ascii="Times New Roman" w:hAnsi="Times New Roman" w:cs="Times New Roman"/>
+          <w:sz w:val="24"/>
+          <w:szCs w:val="24"/>
+        </w:rPr>
+        <w:cr/>
+      </w:r>
+      <w:r>
+        <w:rPr>
+          <w:rFonts w:ascii="Times New Roman" w:hAnsi="Times New Roman" w:cs="Times New Roman"/>
+          <w:sz w:val="24"/>
+          <w:szCs w:val="24"/>
+        </w:rPr>
+        <w:cr/>
+        <w:t xml:space="preserve">Our tool aims to be an educational resource, empowering users to explore algorithm </w:t>
       </w:r>
       <w:proofErr w:type="spellStart"/>
       <w:r>
@@ -2004,6 +1947,59 @@
           <w:sz w:val="24"/>
           <w:szCs w:val="24"/>
         </w:rPr>
+        <w:t>behavior</w:t>
+      </w:r>
+      <w:proofErr w:type="spellEnd"/>
+      <w:r>
+        <w:rPr>
+          <w:rFonts w:ascii="Times New Roman" w:hAnsi="Times New Roman" w:cs="Times New Roman"/>
+          <w:sz w:val="24"/>
+          <w:szCs w:val="24"/>
+        </w:rPr>
+        <w:t xml:space="preserve"> and enhance their computational thinking skills. Whether used for educational purposes or practical algorithm analysis, our visualization tool offers a hands-on approach to learning and understanding algorithms, inspiring </w:t>
+      </w:r>
+      <w:proofErr w:type="gramStart"/>
+      <w:r>
+        <w:rPr>
+          <w:rFonts w:ascii="Times New Roman" w:hAnsi="Times New Roman" w:cs="Times New Roman"/>
+          <w:sz w:val="24"/>
+          <w:szCs w:val="24"/>
+        </w:rPr>
+        <w:t>curiosity</w:t>
+      </w:r>
+      <w:proofErr w:type="gramEnd"/>
+      <w:r>
+        <w:rPr>
+          <w:rFonts w:ascii="Times New Roman" w:hAnsi="Times New Roman" w:cs="Times New Roman"/>
+          <w:sz w:val="24"/>
+          <w:szCs w:val="24"/>
+        </w:rPr>
+        <w:t xml:space="preserve"> and facilitating deeper insights into the algorithms that drive modern computing systems.</w:t>
+      </w:r>
+      <w:r>
+        <w:rPr>
+          <w:rFonts w:ascii="Times New Roman" w:hAnsi="Times New Roman" w:cs="Times New Roman"/>
+          <w:sz w:val="24"/>
+          <w:szCs w:val="24"/>
+        </w:rPr>
+        <w:cr/>
+      </w:r>
+      <w:r>
+        <w:rPr>
+          <w:rFonts w:ascii="Times New Roman" w:hAnsi="Times New Roman" w:cs="Times New Roman"/>
+          <w:sz w:val="24"/>
+          <w:szCs w:val="24"/>
+        </w:rPr>
+        <w:cr/>
+        <w:t xml:space="preserve">Furthermore, the integration of </w:t>
+      </w:r>
+      <w:proofErr w:type="spellStart"/>
+      <w:r>
+        <w:rPr>
+          <w:rFonts w:ascii="Times New Roman" w:hAnsi="Times New Roman" w:cs="Times New Roman"/>
+          <w:sz w:val="24"/>
+          <w:szCs w:val="24"/>
+        </w:rPr>
         <w:t>Pygame</w:t>
       </w:r>
       <w:proofErr w:type="spellEnd"/>
@@ -2013,7 +2009,7 @@
           <w:sz w:val="24"/>
           <w:szCs w:val="24"/>
         </w:rPr>
-        <w:t xml:space="preserve"> library for sorting algorithms, the </w:t>
+        <w:t xml:space="preserve"> and </w:t>
       </w:r>
       <w:proofErr w:type="spellStart"/>
       <w:r>
@@ -2031,97 +2027,42 @@
           <w:sz w:val="24"/>
           <w:szCs w:val="24"/>
         </w:rPr>
-        <w:t xml:space="preserve"> library for search algorithms, and MySQL for data storage, our tool provides a robust platform for exploring algorithm behavio</w:t>
-      </w:r>
-      <w:r>
-        <w:rPr>
-          <w:rFonts w:ascii="Times New Roman" w:hAnsi="Times New Roman" w:cs="Times New Roman"/>
-          <w:sz w:val="24"/>
-          <w:szCs w:val="24"/>
-        </w:rPr>
-        <w:t>u</w:t>
-      </w:r>
-      <w:r>
-        <w:rPr>
-          <w:rFonts w:ascii="Times New Roman" w:hAnsi="Times New Roman" w:cs="Times New Roman"/>
-          <w:sz w:val="24"/>
-          <w:szCs w:val="24"/>
-        </w:rPr>
-        <w:t xml:space="preserve">r. Users can input their own arrays or graphs, enabling them to see how algorithms such as </w:t>
-      </w:r>
-      <w:r>
-        <w:rPr>
-          <w:rFonts w:ascii="Times New Roman" w:hAnsi="Times New Roman" w:cs="Times New Roman"/>
-          <w:sz w:val="24"/>
-          <w:szCs w:val="24"/>
-        </w:rPr>
-        <w:t xml:space="preserve">Bubble Sort, Insertion Sort, Selection Sort, Heap Sort, </w:t>
-      </w:r>
-      <w:r>
-        <w:rPr>
-          <w:rFonts w:ascii="Times New Roman" w:hAnsi="Times New Roman" w:cs="Times New Roman"/>
-          <w:sz w:val="24"/>
-          <w:szCs w:val="24"/>
-        </w:rPr>
-        <w:t>Quick Sort, Merge Sort</w:t>
-      </w:r>
-      <w:r>
-        <w:rPr>
-          <w:rFonts w:ascii="Times New Roman" w:hAnsi="Times New Roman" w:cs="Times New Roman"/>
-          <w:sz w:val="24"/>
-          <w:szCs w:val="24"/>
-        </w:rPr>
-        <w:t>, Radix Sort</w:t>
-      </w:r>
-      <w:r>
-        <w:rPr>
-          <w:rFonts w:ascii="Times New Roman" w:hAnsi="Times New Roman" w:cs="Times New Roman"/>
-          <w:sz w:val="24"/>
-          <w:szCs w:val="24"/>
-        </w:rPr>
-        <w:t>,</w:t>
-      </w:r>
-      <w:r>
-        <w:rPr>
-          <w:rFonts w:ascii="Times New Roman" w:hAnsi="Times New Roman" w:cs="Times New Roman"/>
-          <w:sz w:val="24"/>
-          <w:szCs w:val="24"/>
-        </w:rPr>
-        <w:t xml:space="preserve"> Linear Search, Binary Search,</w:t>
-      </w:r>
-      <w:r>
-        <w:rPr>
-          <w:rFonts w:ascii="Times New Roman" w:hAnsi="Times New Roman" w:cs="Times New Roman"/>
-          <w:sz w:val="24"/>
-          <w:szCs w:val="24"/>
-        </w:rPr>
-        <w:t xml:space="preserve"> Breadth First Search, and Depth First Search operate on their specific data sets.</w:t>
-      </w:r>
-    </w:p>
-    <w:p>
-      <w:pPr>
-        <w:rPr>
-          <w:rFonts w:ascii="Times New Roman" w:hAnsi="Times New Roman" w:cs="Times New Roman"/>
-          <w:sz w:val="24"/>
-          <w:szCs w:val="24"/>
-        </w:rPr>
-      </w:pPr>
-      <w:r>
-        <w:rPr>
-          <w:rFonts w:ascii="Times New Roman" w:hAnsi="Times New Roman" w:cs="Times New Roman"/>
-          <w:sz w:val="24"/>
-          <w:szCs w:val="24"/>
-        </w:rPr>
-        <w:t xml:space="preserve">The visualizations generated by our tool offer a real-time representation of algorithm execution, with user-input data dynamically incorporated into the algorithmic process. This </w:t>
-      </w:r>
-      <w:r>
-        <w:rPr>
-          <w:rFonts w:ascii="Times New Roman" w:hAnsi="Times New Roman" w:cs="Times New Roman"/>
-          <w:sz w:val="24"/>
-          <w:szCs w:val="24"/>
-        </w:rPr>
-        <w:lastRenderedPageBreak/>
-        <w:t>dynamic interaction not only enhances understanding of algorithmic concepts but also fosters a deeper appreciation for the efficiency and effectiveness of various algorithms.</w:t>
+        <w:t xml:space="preserve"> libraries allows for a rich and interactive user experience. Users can interact with the visualizations, exploring different scenarios by adjusting array sizes, animation speeds, and algorithm parameters. This customization enables users to gain insights into algorithm </w:t>
+      </w:r>
+      <w:proofErr w:type="spellStart"/>
+      <w:r>
+        <w:rPr>
+          <w:rFonts w:ascii="Times New Roman" w:hAnsi="Times New Roman" w:cs="Times New Roman"/>
+          <w:sz w:val="24"/>
+          <w:szCs w:val="24"/>
+        </w:rPr>
+        <w:t>behavior</w:t>
+      </w:r>
+      <w:proofErr w:type="spellEnd"/>
+      <w:r>
+        <w:rPr>
+          <w:rFonts w:ascii="Times New Roman" w:hAnsi="Times New Roman" w:cs="Times New Roman"/>
+          <w:sz w:val="24"/>
+          <w:szCs w:val="24"/>
+        </w:rPr>
+        <w:t xml:space="preserve"> under varying conditions, enhancing their analytical skills and computational intuition.</w:t>
+      </w:r>
+      <w:r>
+        <w:rPr>
+          <w:rFonts w:ascii="Times New Roman" w:hAnsi="Times New Roman" w:cs="Times New Roman"/>
+          <w:sz w:val="24"/>
+          <w:szCs w:val="24"/>
+        </w:rPr>
+        <w:cr/>
+      </w:r>
+      <w:r>
+        <w:rPr>
+          <w:rFonts w:ascii="Times New Roman" w:hAnsi="Times New Roman" w:cs="Times New Roman"/>
+          <w:sz w:val="24"/>
+          <w:szCs w:val="24"/>
+        </w:rPr>
+        <w:cr/>
+        <w:t>Additionally, the use of MySQL for data storage ensures scalability and efficiency in handling large input data sets. This feature enables users to work with complex data structures and visualize the performance of algorithms on real-world data, further enhancing the educational value and practical utility of our visualization tool.</w:t>
       </w:r>
     </w:p>
     <w:p>
@@ -2141,105 +2082,6 @@
           <w:szCs w:val="24"/>
         </w:rPr>
       </w:pPr>
-      <w:r>
-        <w:rPr>
-          <w:rFonts w:ascii="Times New Roman" w:hAnsi="Times New Roman" w:cs="Times New Roman"/>
-          <w:sz w:val="24"/>
-          <w:szCs w:val="24"/>
-        </w:rPr>
-        <w:t xml:space="preserve">One of the key features of our tool is its interactivity. Users can interact with the visualizations, pausing and stepping through the algorithms to observe each step in detail. Additionally, the tool offers customization options, allowing users to adjust array sizes, animation speeds, and algorithm parameters to explore different scenarios and gain insights into algorithm </w:t>
-      </w:r>
-      <w:proofErr w:type="spellStart"/>
-      <w:r>
-        <w:rPr>
-          <w:rFonts w:ascii="Times New Roman" w:hAnsi="Times New Roman" w:cs="Times New Roman"/>
-          <w:sz w:val="24"/>
-          <w:szCs w:val="24"/>
-        </w:rPr>
-        <w:t>behavior</w:t>
-      </w:r>
-      <w:proofErr w:type="spellEnd"/>
-      <w:r>
-        <w:rPr>
-          <w:rFonts w:ascii="Times New Roman" w:hAnsi="Times New Roman" w:cs="Times New Roman"/>
-          <w:sz w:val="24"/>
-          <w:szCs w:val="24"/>
-        </w:rPr>
-        <w:t xml:space="preserve"> under varying conditions.</w:t>
-      </w:r>
-    </w:p>
-    <w:p>
-      <w:pPr>
-        <w:rPr>
-          <w:rFonts w:ascii="Times New Roman" w:hAnsi="Times New Roman" w:cs="Times New Roman"/>
-          <w:sz w:val="24"/>
-          <w:szCs w:val="24"/>
-        </w:rPr>
-      </w:pPr>
-      <w:r>
-        <w:rPr>
-          <w:rFonts w:ascii="Times New Roman" w:hAnsi="Times New Roman" w:cs="Times New Roman"/>
-          <w:sz w:val="24"/>
-          <w:szCs w:val="24"/>
-        </w:rPr>
-        <w:t xml:space="preserve">Whether used for educational purposes or practical algorithm analysis, our tool aims to empower users to explore algorithm </w:t>
-      </w:r>
-      <w:proofErr w:type="spellStart"/>
-      <w:r>
-        <w:rPr>
-          <w:rFonts w:ascii="Times New Roman" w:hAnsi="Times New Roman" w:cs="Times New Roman"/>
-          <w:sz w:val="24"/>
-          <w:szCs w:val="24"/>
-        </w:rPr>
-        <w:t>behavior</w:t>
-      </w:r>
-      <w:proofErr w:type="spellEnd"/>
-      <w:r>
-        <w:rPr>
-          <w:rFonts w:ascii="Times New Roman" w:hAnsi="Times New Roman" w:cs="Times New Roman"/>
-          <w:sz w:val="24"/>
-          <w:szCs w:val="24"/>
-        </w:rPr>
-        <w:t xml:space="preserve"> and enhance their computational thinking skills. By providing a hands-on experience with algorithm visualization, we hope to inspire curiosity and deepen understanding of the algorithms that power modern computing systems.</w:t>
-      </w:r>
-    </w:p>
-    <w:p>
-      <w:pPr>
-        <w:rPr>
-          <w:rFonts w:ascii="Times New Roman" w:hAnsi="Times New Roman" w:cs="Times New Roman"/>
-          <w:b/>
-          <w:bCs/>
-          <w:sz w:val="24"/>
-          <w:szCs w:val="24"/>
-        </w:rPr>
-      </w:pPr>
-      <w:r>
-        <w:rPr>
-          <w:rFonts w:ascii="Times New Roman" w:hAnsi="Times New Roman" w:cs="Times New Roman"/>
-          <w:b/>
-          <w:bCs/>
-          <w:sz w:val="24"/>
-          <w:szCs w:val="24"/>
-        </w:rPr>
-        <w:t>Requirements &amp; Specifications</w:t>
-      </w:r>
-    </w:p>
-    <w:p>
-      <w:pPr>
-        <w:rPr>
-          <w:rFonts w:ascii="Times New Roman" w:hAnsi="Times New Roman" w:cs="Times New Roman"/>
-          <w:sz w:val="24"/>
-          <w:szCs w:val="24"/>
-        </w:rPr>
-      </w:pPr>
-      <w:r>
-        <w:rPr>
-          <w:rFonts w:ascii="Times New Roman" w:hAnsi="Times New Roman" w:cs="Times New Roman"/>
-          <w:sz w:val="24"/>
-          <w:szCs w:val="24"/>
-        </w:rPr>
-        <w:t>1 page</w:t>
-      </w:r>
     </w:p>
     <w:p>
       <w:pPr>
@@ -2254,85 +2096,6 @@
       <w:pPr>
         <w:rPr>
           <w:rFonts w:ascii="Times New Roman" w:hAnsi="Times New Roman" w:cs="Times New Roman"/>
-          <w:b/>
-          <w:bCs/>
-          <w:sz w:val="24"/>
-          <w:szCs w:val="24"/>
-        </w:rPr>
-      </w:pPr>
-      <w:r>
-        <w:rPr>
-          <w:rFonts w:ascii="Times New Roman" w:hAnsi="Times New Roman" w:cs="Times New Roman"/>
-          <w:b/>
-          <w:bCs/>
-          <w:sz w:val="24"/>
-          <w:szCs w:val="24"/>
-        </w:rPr>
-        <w:t xml:space="preserve">Project </w:t>
-      </w:r>
-      <w:r>
-        <w:rPr>
-          <w:rFonts w:ascii="Times New Roman" w:hAnsi="Times New Roman" w:cs="Times New Roman"/>
-          <w:b/>
-          <w:bCs/>
-          <w:sz w:val="24"/>
-          <w:szCs w:val="24"/>
-        </w:rPr>
-        <w:t>p</w:t>
-      </w:r>
-      <w:r>
-        <w:rPr>
-          <w:rFonts w:ascii="Times New Roman" w:hAnsi="Times New Roman" w:cs="Times New Roman"/>
-          <w:b/>
-          <w:bCs/>
-          <w:sz w:val="24"/>
-          <w:szCs w:val="24"/>
-        </w:rPr>
-        <w:t>lan</w:t>
-      </w:r>
-    </w:p>
-    <w:p>
-      <w:pPr>
-        <w:rPr>
-          <w:rFonts w:ascii="Times New Roman" w:hAnsi="Times New Roman" w:cs="Times New Roman"/>
-          <w:b/>
-          <w:bCs/>
-          <w:sz w:val="24"/>
-          <w:szCs w:val="24"/>
-        </w:rPr>
-      </w:pPr>
-      <w:r>
-        <w:rPr>
-          <w:rFonts w:ascii="Times New Roman" w:hAnsi="Times New Roman" w:cs="Times New Roman"/>
-          <w:b/>
-          <w:bCs/>
-          <w:sz w:val="24"/>
-          <w:szCs w:val="24"/>
-        </w:rPr>
-        <w:t>Design strategy</w:t>
-      </w:r>
-    </w:p>
-    <w:p>
-      <w:pPr>
-        <w:rPr>
-          <w:rFonts w:ascii="Times New Roman" w:hAnsi="Times New Roman" w:cs="Times New Roman"/>
-          <w:sz w:val="24"/>
-          <w:szCs w:val="24"/>
-        </w:rPr>
-      </w:pPr>
-      <w:r>
-        <w:rPr>
-          <w:rFonts w:ascii="Times New Roman" w:hAnsi="Times New Roman" w:cs="Times New Roman"/>
-          <w:sz w:val="24"/>
-          <w:szCs w:val="24"/>
-        </w:rPr>
-        <w:t>Both total 2 or 3 page</w:t>
-      </w:r>
-    </w:p>
-    <w:p>
-      <w:pPr>
-        <w:rPr>
-          <w:rFonts w:ascii="Times New Roman" w:hAnsi="Times New Roman" w:cs="Times New Roman"/>
           <w:sz w:val="24"/>
           <w:szCs w:val="24"/>
         </w:rPr>
@@ -2342,6 +2105,42 @@
       <w:pPr>
         <w:rPr>
           <w:rFonts w:ascii="Times New Roman" w:hAnsi="Times New Roman" w:cs="Times New Roman"/>
+          <w:sz w:val="24"/>
+          <w:szCs w:val="24"/>
+        </w:rPr>
+      </w:pPr>
+    </w:p>
+    <w:p>
+      <w:pPr>
+        <w:rPr>
+          <w:rFonts w:ascii="Times New Roman" w:hAnsi="Times New Roman" w:cs="Times New Roman"/>
+          <w:sz w:val="24"/>
+          <w:szCs w:val="24"/>
+        </w:rPr>
+      </w:pPr>
+    </w:p>
+    <w:p>
+      <w:pPr>
+        <w:rPr>
+          <w:rFonts w:ascii="Times New Roman" w:hAnsi="Times New Roman" w:cs="Times New Roman"/>
+          <w:sz w:val="24"/>
+          <w:szCs w:val="24"/>
+        </w:rPr>
+      </w:pPr>
+    </w:p>
+    <w:p>
+      <w:pPr>
+        <w:rPr>
+          <w:rFonts w:ascii="Times New Roman" w:hAnsi="Times New Roman" w:cs="Times New Roman"/>
+          <w:sz w:val="24"/>
+          <w:szCs w:val="24"/>
+        </w:rPr>
+      </w:pPr>
+    </w:p>
+    <w:p>
+      <w:pPr>
+        <w:rPr>
+          <w:rFonts w:ascii="Times New Roman" w:hAnsi="Times New Roman" w:cs="Times New Roman"/>
           <w:b/>
           <w:bCs/>
           <w:sz w:val="24"/>
@@ -2356,8 +2155,492 @@
           <w:sz w:val="24"/>
           <w:szCs w:val="24"/>
         </w:rPr>
-        <w:t>Code snippets</w:t>
-      </w:r>
+        <w:lastRenderedPageBreak/>
+        <w:t>Introduction</w:t>
+      </w:r>
+    </w:p>
+    <w:p>
+      <w:pPr>
+        <w:rPr>
+          <w:rFonts w:ascii="Times New Roman" w:hAnsi="Times New Roman" w:cs="Times New Roman"/>
+          <w:sz w:val="24"/>
+          <w:szCs w:val="24"/>
+        </w:rPr>
+      </w:pPr>
+      <w:r>
+        <w:rPr>
+          <w:rFonts w:ascii="Times New Roman" w:hAnsi="Times New Roman" w:cs="Times New Roman"/>
+          <w:sz w:val="24"/>
+          <w:szCs w:val="24"/>
+        </w:rPr>
+        <w:t>In the vast landscape of computer science, understanding the intricacies of algorithms is fundamental. This project introduces a comprehensive algorithm visualization tool that offers a hands-on approach to learning sorting and search algorithms.</w:t>
+      </w:r>
+      <w:r>
+        <w:rPr>
+          <w:rFonts w:ascii="Times New Roman" w:hAnsi="Times New Roman" w:cs="Times New Roman"/>
+          <w:sz w:val="24"/>
+          <w:szCs w:val="24"/>
+        </w:rPr>
+        <w:cr/>
+      </w:r>
+      <w:r>
+        <w:rPr>
+          <w:rFonts w:ascii="Times New Roman" w:hAnsi="Times New Roman" w:cs="Times New Roman"/>
+          <w:sz w:val="24"/>
+          <w:szCs w:val="24"/>
+        </w:rPr>
+        <w:cr/>
+        <w:t>Bubble Sort, a simple yet inefficient sorting algorithm, demonstrates how it iterates through a list, compares adjacent elements, and swaps them if they are in the wrong order.</w:t>
+      </w:r>
+      <w:r>
+        <w:rPr>
+          <w:rFonts w:ascii="Times New Roman" w:hAnsi="Times New Roman" w:cs="Times New Roman"/>
+          <w:sz w:val="24"/>
+          <w:szCs w:val="24"/>
+        </w:rPr>
+        <w:cr/>
+      </w:r>
+      <w:r>
+        <w:rPr>
+          <w:rFonts w:ascii="Times New Roman" w:hAnsi="Times New Roman" w:cs="Times New Roman"/>
+          <w:sz w:val="24"/>
+          <w:szCs w:val="24"/>
+        </w:rPr>
+        <w:cr/>
+        <w:t>Insertion Sort, known for its simplicity and efficiency on small lists, showcases how it builds the final sorted array one element at a time by inserting each unsorted element into its correct position.</w:t>
+      </w:r>
+      <w:r>
+        <w:rPr>
+          <w:rFonts w:ascii="Times New Roman" w:hAnsi="Times New Roman" w:cs="Times New Roman"/>
+          <w:sz w:val="24"/>
+          <w:szCs w:val="24"/>
+        </w:rPr>
+        <w:cr/>
+      </w:r>
+      <w:r>
+        <w:rPr>
+          <w:rFonts w:ascii="Times New Roman" w:hAnsi="Times New Roman" w:cs="Times New Roman"/>
+          <w:sz w:val="24"/>
+          <w:szCs w:val="24"/>
+        </w:rPr>
+        <w:cr/>
+        <w:t>Selection Sort, another straightforward but inefficient algorithm, demonstrates how it repeatedly finds the minimum element from the unsorted part of the array and swaps it with the first unsorted element.</w:t>
+      </w:r>
+      <w:r>
+        <w:rPr>
+          <w:rFonts w:ascii="Times New Roman" w:hAnsi="Times New Roman" w:cs="Times New Roman"/>
+          <w:sz w:val="24"/>
+          <w:szCs w:val="24"/>
+        </w:rPr>
+        <w:cr/>
+      </w:r>
+      <w:r>
+        <w:rPr>
+          <w:rFonts w:ascii="Times New Roman" w:hAnsi="Times New Roman" w:cs="Times New Roman"/>
+          <w:sz w:val="24"/>
+          <w:szCs w:val="24"/>
+        </w:rPr>
+        <w:cr/>
+        <w:t>Heap Sort, a comparison-based sorting algorithm, showcases how it uses a binary heap data structure to sort elements in ascending or descending order.</w:t>
+      </w:r>
+      <w:r>
+        <w:rPr>
+          <w:rFonts w:ascii="Times New Roman" w:hAnsi="Times New Roman" w:cs="Times New Roman"/>
+          <w:sz w:val="24"/>
+          <w:szCs w:val="24"/>
+        </w:rPr>
+        <w:cr/>
+      </w:r>
+      <w:r>
+        <w:rPr>
+          <w:rFonts w:ascii="Times New Roman" w:hAnsi="Times New Roman" w:cs="Times New Roman"/>
+          <w:sz w:val="24"/>
+          <w:szCs w:val="24"/>
+        </w:rPr>
+        <w:cr/>
+        <w:t>Quick Sort, a highly efficient divide-and-conquer algorithm, demonstrates how it divides the array into smaller subarrays and then recursively sorts them.</w:t>
+      </w:r>
+      <w:r>
+        <w:rPr>
+          <w:rFonts w:ascii="Times New Roman" w:hAnsi="Times New Roman" w:cs="Times New Roman"/>
+          <w:sz w:val="24"/>
+          <w:szCs w:val="24"/>
+        </w:rPr>
+        <w:cr/>
+      </w:r>
+      <w:r>
+        <w:rPr>
+          <w:rFonts w:ascii="Times New Roman" w:hAnsi="Times New Roman" w:cs="Times New Roman"/>
+          <w:sz w:val="24"/>
+          <w:szCs w:val="24"/>
+        </w:rPr>
+        <w:cr/>
+        <w:t>Merge Sort, another efficient divide-and-conquer algorithm, demonstrates how it divides the array into two halves, sorts them separately, and then merges them.</w:t>
+      </w:r>
+      <w:r>
+        <w:rPr>
+          <w:rFonts w:ascii="Times New Roman" w:hAnsi="Times New Roman" w:cs="Times New Roman"/>
+          <w:sz w:val="24"/>
+          <w:szCs w:val="24"/>
+        </w:rPr>
+        <w:cr/>
+      </w:r>
+      <w:r>
+        <w:rPr>
+          <w:rFonts w:ascii="Times New Roman" w:hAnsi="Times New Roman" w:cs="Times New Roman"/>
+          <w:sz w:val="24"/>
+          <w:szCs w:val="24"/>
+        </w:rPr>
+        <w:cr/>
+        <w:t>Radix Sort, a non-comparative integer sorting algorithm, showcases how it sorts integers by grouping digits that share the same significant position and value.</w:t>
+      </w:r>
+      <w:r>
+        <w:rPr>
+          <w:rFonts w:ascii="Times New Roman" w:hAnsi="Times New Roman" w:cs="Times New Roman"/>
+          <w:sz w:val="24"/>
+          <w:szCs w:val="24"/>
+        </w:rPr>
+        <w:cr/>
+      </w:r>
+      <w:r>
+        <w:rPr>
+          <w:rFonts w:ascii="Times New Roman" w:hAnsi="Times New Roman" w:cs="Times New Roman"/>
+          <w:sz w:val="24"/>
+          <w:szCs w:val="24"/>
+        </w:rPr>
+        <w:cr/>
+        <w:t xml:space="preserve">On the searching side, Breadth First Search (BFS), a fundamental graph traversal algorithm, showcases how it systematically explores a graph's vertices, starting from a selected node and moving through </w:t>
+      </w:r>
+      <w:proofErr w:type="gramStart"/>
+      <w:r>
+        <w:rPr>
+          <w:rFonts w:ascii="Times New Roman" w:hAnsi="Times New Roman" w:cs="Times New Roman"/>
+          <w:sz w:val="24"/>
+          <w:szCs w:val="24"/>
+        </w:rPr>
+        <w:t>all of</w:t>
+      </w:r>
+      <w:proofErr w:type="gramEnd"/>
+      <w:r>
+        <w:rPr>
+          <w:rFonts w:ascii="Times New Roman" w:hAnsi="Times New Roman" w:cs="Times New Roman"/>
+          <w:sz w:val="24"/>
+          <w:szCs w:val="24"/>
+        </w:rPr>
+        <w:t xml:space="preserve"> its </w:t>
+      </w:r>
+      <w:proofErr w:type="spellStart"/>
+      <w:r>
+        <w:rPr>
+          <w:rFonts w:ascii="Times New Roman" w:hAnsi="Times New Roman" w:cs="Times New Roman"/>
+          <w:sz w:val="24"/>
+          <w:szCs w:val="24"/>
+        </w:rPr>
+        <w:t>neighbors</w:t>
+      </w:r>
+      <w:proofErr w:type="spellEnd"/>
+      <w:r>
+        <w:rPr>
+          <w:rFonts w:ascii="Times New Roman" w:hAnsi="Times New Roman" w:cs="Times New Roman"/>
+          <w:sz w:val="24"/>
+          <w:szCs w:val="24"/>
+        </w:rPr>
+        <w:t xml:space="preserve"> at the current depth before moving on to the nodes at the next depth level.</w:t>
+      </w:r>
+      <w:r>
+        <w:rPr>
+          <w:rFonts w:ascii="Times New Roman" w:hAnsi="Times New Roman" w:cs="Times New Roman"/>
+          <w:sz w:val="24"/>
+          <w:szCs w:val="24"/>
+        </w:rPr>
+        <w:cr/>
+      </w:r>
+      <w:r>
+        <w:rPr>
+          <w:rFonts w:ascii="Times New Roman" w:hAnsi="Times New Roman" w:cs="Times New Roman"/>
+          <w:sz w:val="24"/>
+          <w:szCs w:val="24"/>
+        </w:rPr>
+        <w:cr/>
+        <w:t>Depth First Search (DFS), another fundamental graph traversal algorithm, demonstrates its ability to traverse deep into a graph before backtracking.</w:t>
+      </w:r>
+      <w:r>
+        <w:rPr>
+          <w:rFonts w:ascii="Times New Roman" w:hAnsi="Times New Roman" w:cs="Times New Roman"/>
+          <w:sz w:val="24"/>
+          <w:szCs w:val="24"/>
+        </w:rPr>
+        <w:cr/>
+      </w:r>
+    </w:p>
+    <w:p>
+      <w:pPr>
+        <w:rPr>
+          <w:rFonts w:ascii="Times New Roman" w:hAnsi="Times New Roman" w:cs="Times New Roman"/>
+          <w:sz w:val="24"/>
+          <w:szCs w:val="24"/>
+        </w:rPr>
+      </w:pPr>
+      <w:r>
+        <w:rPr>
+          <w:rFonts w:ascii="Times New Roman" w:hAnsi="Times New Roman" w:cs="Times New Roman"/>
+          <w:sz w:val="24"/>
+          <w:szCs w:val="24"/>
+        </w:rPr>
+        <w:t xml:space="preserve">Binary Search, a fast and efficient algorithm for finding a target value within a sorted array. </w:t>
+      </w:r>
+    </w:p>
+    <w:p>
+      <w:pPr>
+        <w:rPr>
+          <w:rFonts w:ascii="Times New Roman" w:hAnsi="Times New Roman" w:cs="Times New Roman"/>
+          <w:sz w:val="24"/>
+          <w:szCs w:val="24"/>
+        </w:rPr>
+      </w:pPr>
+      <w:r>
+        <w:rPr>
+          <w:rFonts w:ascii="Times New Roman" w:hAnsi="Times New Roman" w:cs="Times New Roman"/>
+          <w:sz w:val="24"/>
+          <w:szCs w:val="24"/>
+        </w:rPr>
+        <w:t>Linear Search, on the other hand, is a simple search algorithm that checks each element in a list sequentially until the target value is found or the list is exhausted.</w:t>
+      </w:r>
+    </w:p>
+    <w:p>
+      <w:pPr>
+        <w:rPr>
+          <w:rFonts w:ascii="Times New Roman" w:hAnsi="Times New Roman" w:cs="Times New Roman"/>
+          <w:sz w:val="24"/>
+          <w:szCs w:val="24"/>
+        </w:rPr>
+      </w:pPr>
+      <w:r>
+        <w:rPr>
+          <w:rFonts w:ascii="Times New Roman" w:hAnsi="Times New Roman" w:cs="Times New Roman"/>
+          <w:sz w:val="24"/>
+          <w:szCs w:val="24"/>
+        </w:rPr>
+        <w:cr/>
+        <w:t xml:space="preserve">Overall, this tool aims to provide a dynamic and interactive platform for exploring the </w:t>
+      </w:r>
+      <w:proofErr w:type="spellStart"/>
+      <w:r>
+        <w:rPr>
+          <w:rFonts w:ascii="Times New Roman" w:hAnsi="Times New Roman" w:cs="Times New Roman"/>
+          <w:sz w:val="24"/>
+          <w:szCs w:val="24"/>
+        </w:rPr>
+        <w:t>behavior</w:t>
+      </w:r>
+      <w:proofErr w:type="spellEnd"/>
+      <w:r>
+        <w:rPr>
+          <w:rFonts w:ascii="Times New Roman" w:hAnsi="Times New Roman" w:cs="Times New Roman"/>
+          <w:sz w:val="24"/>
+          <w:szCs w:val="24"/>
+        </w:rPr>
+        <w:t xml:space="preserve"> and efficiency of various sorting and search algorithms. Users can input their own arrays or graphs, observe how these algorithms operate on custom data sets, and gain a deeper understanding of their mechanics and efficiency.</w:t>
+      </w:r>
+    </w:p>
+    <w:p>
+      <w:pPr>
+        <w:rPr>
+          <w:rFonts w:ascii="Times New Roman" w:hAnsi="Times New Roman" w:cs="Times New Roman"/>
+          <w:b/>
+          <w:bCs/>
+          <w:sz w:val="24"/>
+          <w:szCs w:val="24"/>
+        </w:rPr>
+      </w:pPr>
+      <w:r>
+        <w:rPr>
+          <w:rFonts w:ascii="Times New Roman" w:hAnsi="Times New Roman" w:cs="Times New Roman"/>
+          <w:b/>
+          <w:bCs/>
+          <w:sz w:val="24"/>
+          <w:szCs w:val="24"/>
+        </w:rPr>
+        <w:lastRenderedPageBreak/>
+        <w:t>Requirements &amp; Specifications</w:t>
+      </w:r>
+    </w:p>
+    <w:p>
+      <w:pPr>
+        <w:rPr>
+          <w:rFonts w:ascii="Times New Roman" w:hAnsi="Times New Roman" w:cs="Times New Roman"/>
+          <w:sz w:val="24"/>
+          <w:szCs w:val="24"/>
+        </w:rPr>
+      </w:pPr>
+      <w:r>
+        <w:rPr>
+          <w:rFonts w:ascii="Times New Roman" w:hAnsi="Times New Roman" w:cs="Times New Roman"/>
+          <w:sz w:val="24"/>
+          <w:szCs w:val="24"/>
+        </w:rPr>
+        <w:t>1 page</w:t>
+      </w:r>
+    </w:p>
+    <w:p>
+      <w:pPr>
+        <w:rPr>
+          <w:rFonts w:ascii="Times New Roman" w:hAnsi="Times New Roman" w:cs="Times New Roman"/>
+          <w:sz w:val="24"/>
+          <w:szCs w:val="24"/>
+        </w:rPr>
+      </w:pPr>
+    </w:p>
+    <w:p>
+      <w:pPr>
+        <w:rPr>
+          <w:rFonts w:ascii="Times New Roman" w:hAnsi="Times New Roman" w:cs="Times New Roman"/>
+          <w:b/>
+          <w:bCs/>
+          <w:sz w:val="24"/>
+          <w:szCs w:val="24"/>
+        </w:rPr>
+      </w:pPr>
+      <w:r>
+        <w:rPr>
+          <w:rFonts w:ascii="Times New Roman" w:hAnsi="Times New Roman" w:cs="Times New Roman"/>
+          <w:b/>
+          <w:bCs/>
+          <w:sz w:val="24"/>
+          <w:szCs w:val="24"/>
+        </w:rPr>
+        <w:t xml:space="preserve">Project </w:t>
+      </w:r>
+      <w:r>
+        <w:rPr>
+          <w:rFonts w:ascii="Times New Roman" w:hAnsi="Times New Roman" w:cs="Times New Roman"/>
+          <w:b/>
+          <w:bCs/>
+          <w:sz w:val="24"/>
+          <w:szCs w:val="24"/>
+        </w:rPr>
+        <w:t>p</w:t>
+      </w:r>
+      <w:r>
+        <w:rPr>
+          <w:rFonts w:ascii="Times New Roman" w:hAnsi="Times New Roman" w:cs="Times New Roman"/>
+          <w:b/>
+          <w:bCs/>
+          <w:sz w:val="24"/>
+          <w:szCs w:val="24"/>
+        </w:rPr>
+        <w:t>lan</w:t>
+      </w:r>
+    </w:p>
+    <w:p>
+      <w:pPr>
+        <w:rPr>
+          <w:rFonts w:ascii="Times New Roman" w:hAnsi="Times New Roman" w:cs="Times New Roman"/>
+          <w:b/>
+          <w:bCs/>
+          <w:sz w:val="24"/>
+          <w:szCs w:val="24"/>
+        </w:rPr>
+      </w:pPr>
+      <w:r>
+        <w:rPr>
+          <w:rFonts w:ascii="Times New Roman" w:hAnsi="Times New Roman" w:cs="Times New Roman"/>
+          <w:b/>
+          <w:bCs/>
+          <w:sz w:val="24"/>
+          <w:szCs w:val="24"/>
+        </w:rPr>
+        <w:t xml:space="preserve">Design </w:t>
+      </w:r>
+      <w:proofErr w:type="gramStart"/>
+      <w:r>
+        <w:rPr>
+          <w:rFonts w:ascii="Times New Roman" w:hAnsi="Times New Roman" w:cs="Times New Roman"/>
+          <w:b/>
+          <w:bCs/>
+          <w:sz w:val="24"/>
+          <w:szCs w:val="24"/>
+        </w:rPr>
+        <w:t>strategy</w:t>
+      </w:r>
+      <w:proofErr w:type="gramEnd"/>
+    </w:p>
+    <w:p>
+      <w:pPr>
+        <w:rPr>
+          <w:rFonts w:ascii="Times New Roman" w:hAnsi="Times New Roman" w:cs="Times New Roman"/>
+          <w:sz w:val="24"/>
+          <w:szCs w:val="24"/>
+        </w:rPr>
+      </w:pPr>
+      <w:r>
+        <w:rPr>
+          <w:rFonts w:ascii="Times New Roman" w:hAnsi="Times New Roman" w:cs="Times New Roman"/>
+          <w:sz w:val="24"/>
+          <w:szCs w:val="24"/>
+        </w:rPr>
+        <w:t xml:space="preserve">Both total 2 </w:t>
+      </w:r>
+      <w:proofErr w:type="gramStart"/>
+      <w:r>
+        <w:rPr>
+          <w:rFonts w:ascii="Times New Roman" w:hAnsi="Times New Roman" w:cs="Times New Roman"/>
+          <w:sz w:val="24"/>
+          <w:szCs w:val="24"/>
+        </w:rPr>
+        <w:t>or</w:t>
+      </w:r>
+      <w:proofErr w:type="gramEnd"/>
+      <w:r>
+        <w:rPr>
+          <w:rFonts w:ascii="Times New Roman" w:hAnsi="Times New Roman" w:cs="Times New Roman"/>
+          <w:sz w:val="24"/>
+          <w:szCs w:val="24"/>
+        </w:rPr>
+        <w:t xml:space="preserve"> 3 page</w:t>
+      </w:r>
+    </w:p>
+    <w:p>
+      <w:pPr>
+        <w:rPr>
+          <w:rFonts w:ascii="Times New Roman" w:hAnsi="Times New Roman" w:cs="Times New Roman"/>
+          <w:sz w:val="24"/>
+          <w:szCs w:val="24"/>
+        </w:rPr>
+      </w:pPr>
+    </w:p>
+    <w:p>
+      <w:pPr>
+        <w:rPr>
+          <w:rFonts w:ascii="Times New Roman" w:hAnsi="Times New Roman" w:cs="Times New Roman"/>
+          <w:b/>
+          <w:bCs/>
+          <w:sz w:val="24"/>
+          <w:szCs w:val="24"/>
+        </w:rPr>
+      </w:pPr>
+      <w:r>
+        <w:rPr>
+          <w:rFonts w:ascii="Times New Roman" w:hAnsi="Times New Roman" w:cs="Times New Roman"/>
+          <w:b/>
+          <w:bCs/>
+          <w:sz w:val="24"/>
+          <w:szCs w:val="24"/>
+        </w:rPr>
+        <w:t xml:space="preserve">Code </w:t>
+      </w:r>
+      <w:proofErr w:type="gramStart"/>
+      <w:r>
+        <w:rPr>
+          <w:rFonts w:ascii="Times New Roman" w:hAnsi="Times New Roman" w:cs="Times New Roman"/>
+          <w:b/>
+          <w:bCs/>
+          <w:sz w:val="24"/>
+          <w:szCs w:val="24"/>
+        </w:rPr>
+        <w:t>snippets</w:t>
+      </w:r>
+      <w:proofErr w:type="gramEnd"/>
     </w:p>
     <w:p>
       <w:pPr>
@@ -2908,6 +3191,25 @@
       <w14:ligatures w14:val="none"/>
     </w:rPr>
   </w:style>
+  <w:style w:type="paragraph" w:styleId="NormalWeb">
+    <w:name w:val="Normal (Web)"/>
+    <w:basedOn w:val="Normal"/>
+    <w:uiPriority w:val="99"/>
+    <w:semiHidden/>
+    <w:unhideWhenUsed/>
+    <w:rsid w:val="00D27B10"/>
+    <w:pPr>
+      <w:spacing w:before="100" w:beforeAutospacing="1" w:after="100" w:afterAutospacing="1" w:line="240" w:lineRule="auto"/>
+    </w:pPr>
+    <w:rPr>
+      <w:rFonts w:ascii="Times New Roman" w:eastAsia="Times New Roman" w:hAnsi="Times New Roman" w:cs="Times New Roman"/>
+      <w:kern w:val="0"/>
+      <w:sz w:val="24"/>
+      <w:szCs w:val="24"/>
+      <w:lang w:val="en-AE" w:eastAsia="en-AE"/>
+      <w14:ligatures w14:val="none"/>
+    </w:rPr>
+  </w:style>
 </w:styles>
 </file>
 
@@ -3014,6 +3316,13 @@
     <w:pitch w:val="variable"/>
     <w:sig w:usb0="E4002EFF" w:usb1="C200247B" w:usb2="00000009" w:usb3="00000000" w:csb0="000001FF" w:csb1="00000000"/>
   </w:font>
+  <w:font w:name="Arial">
+    <w:panose1 w:val="020B0604020202020204"/>
+    <w:charset w:val="00"/>
+    <w:family w:val="swiss"/>
+    <w:pitch w:val="variable"/>
+    <w:sig w:usb0="E0002EFF" w:usb1="C000785B" w:usb2="00000009" w:usb3="00000000" w:csb0="000001FF" w:csb1="00000000"/>
+  </w:font>
   <w:font w:name="Times New Roman">
     <w:panose1 w:val="02020603050405020304"/>
     <w:charset w:val="00"/>
@@ -3050,7 +3359,9 @@
     <w:rsid w:val="002A05D2"/>
     <w:rsid w:val="005B3347"/>
     <w:rsid w:val="00A6681E"/>
+    <w:rsid w:val="00E137C2"/>
     <w:rsid w:val="00E3542E"/>
+    <w:rsid w:val="00F974DD"/>
   </w:rsids>
   <m:mathPr>
     <m:mathFont m:val="Cambria Math"/>
@@ -3065,7 +3376,7 @@
     <m:intLim m:val="subSup"/>
     <m:naryLim m:val="undOvr"/>
   </m:mathPr>
-  <w:themeFontLang w:val="en-IN"/>
+  <w:themeFontLang w:val="en-IN" w:bidi="ar-SA"/>
   <w:clrSchemeMapping w:bg1="light1" w:t1="dark1" w:bg2="light2" w:t2="dark2" w:accent1="accent1" w:accent2="accent2" w:accent3="accent3" w:accent4="accent4" w:accent5="accent5" w:accent6="accent6" w:hyperlink="hyperlink" w:followedHyperlink="followedHyperlink"/>
   <w:decimalSymbol w:val="."/>
   <w:listSeparator w:val=","/>
@@ -3501,30 +3812,6 @@
     <w:semiHidden/>
     <w:unhideWhenUsed/>
   </w:style>
-  <w:style w:type="paragraph" w:customStyle="1" w:styleId="CD3EAF62D8204744BDDFB25CF72B0DE2">
-    <w:name w:val="CD3EAF62D8204744BDDFB25CF72B0DE2"/>
-    <w:rsid w:val="005B3347"/>
-  </w:style>
-  <w:style w:type="paragraph" w:customStyle="1" w:styleId="7BA3E4893046446CB214508F0CE35183">
-    <w:name w:val="7BA3E4893046446CB214508F0CE35183"/>
-    <w:rsid w:val="005B3347"/>
-  </w:style>
-  <w:style w:type="paragraph" w:customStyle="1" w:styleId="4E0387959EA74E69AF1782F63ECE168A">
-    <w:name w:val="4E0387959EA74E69AF1782F63ECE168A"/>
-    <w:rsid w:val="002A05D2"/>
-  </w:style>
-  <w:style w:type="paragraph" w:customStyle="1" w:styleId="FD648191EB9F411D8E0FCABD4CA96137">
-    <w:name w:val="FD648191EB9F411D8E0FCABD4CA96137"/>
-    <w:rsid w:val="002A05D2"/>
-  </w:style>
-  <w:style w:type="paragraph" w:customStyle="1" w:styleId="5FDD733918CA4700A10C775C42C9E41A">
-    <w:name w:val="5FDD733918CA4700A10C775C42C9E41A"/>
-    <w:rsid w:val="002A05D2"/>
-  </w:style>
-  <w:style w:type="paragraph" w:customStyle="1" w:styleId="2B999DCE376F43D6B50D6EE7CC0631D8">
-    <w:name w:val="2B999DCE376F43D6B50D6EE7CC0631D8"/>
-    <w:rsid w:val="002A05D2"/>
-  </w:style>
   <w:style w:type="paragraph" w:customStyle="1" w:styleId="E59ECAF5703444B588B7BCAD85D14752">
     <w:name w:val="E59ECAF5703444B588B7BCAD85D14752"/>
     <w:rsid w:val="002A05D2"/>
@@ -3535,18 +3822,6 @@
   </w:style>
   <w:style w:type="paragraph" w:customStyle="1" w:styleId="450EB05E9DB8454A8B0ABE34CB9724BA">
     <w:name w:val="450EB05E9DB8454A8B0ABE34CB9724BA"/>
-    <w:rsid w:val="002A05D2"/>
-  </w:style>
-  <w:style w:type="paragraph" w:customStyle="1" w:styleId="F48BF359730B413F9D34AABF622B6AC5">
-    <w:name w:val="F48BF359730B413F9D34AABF622B6AC5"/>
-    <w:rsid w:val="002A05D2"/>
-  </w:style>
-  <w:style w:type="paragraph" w:customStyle="1" w:styleId="DD880C7D3C254FC9A02FDB7FC75DB51B">
-    <w:name w:val="DD880C7D3C254FC9A02FDB7FC75DB51B"/>
-    <w:rsid w:val="002A05D2"/>
-  </w:style>
-  <w:style w:type="paragraph" w:customStyle="1" w:styleId="34E64BDDC1FA4145A47FFF877AD3EC8C">
-    <w:name w:val="34E64BDDC1FA4145A47FFF877AD3EC8C"/>
     <w:rsid w:val="002A05D2"/>
   </w:style>
 </w:styles>

</xml_diff>